<commit_message>
ajuste carregamento de mais fotos da embalagem
</commit_message>
<xml_diff>
--- a/storage/laudos/Laudo 45656.docx
+++ b/storage/laudos/Laudo 45656.docx
@@ -56,7 +56,7 @@
           <w:b w:val="0"/>
           <w:bCs w:val="0"/>
         </w:rPr>
-        <w:t xml:space="preserve">Aos vinte e oito dias do mês de janeiro do ano de dois mil e vinte e cinco, nesta cidade de Guarapuava e na </w:t>
+        <w:t xml:space="preserve">Aos vinte e nove dias do mês de janeiro do ano de dois mil e vinte e cinco, nesta cidade de Guarapuava e na </w:t>
       </w:r>
       <w:r>
         <w:rPr>
@@ -106,7 +106,7 @@
           <w:b w:val="0"/>
           <w:bCs w:val="0"/>
         </w:rPr>
-        <w:t xml:space="preserve">, para proceder ao exame dos materiais abaixo discriminados recebidos nesta Seção em 28/01/2025</w:t>
+        <w:t xml:space="preserve">, para proceder ao exame dos materiais abaixo discriminados recebidos nesta Seção em 29/01/2025</w:t>
       </w:r>
       <w:r>
         <w:rPr>
@@ -116,7 +116,7 @@
           <w:b w:val="0"/>
           <w:bCs w:val="0"/>
         </w:rPr>
-        <w:t xml:space="preserve"> a fim de ser atendida solicitação contida no Ofício nº 456, datado de 28/01/2025, oriundo da 12ª SDP - DELEGACIA.</w:t>
+        <w:t xml:space="preserve"> a fim de ser atendida solicitação contida no Ofício nº , datado de 29/01/2025, oriundo da BATALHÃO DE POLÍCIA AMBIENTAL - FORÇA VERDE.</w:t>
       </w:r>
     </w:p>
     <w:p>
@@ -205,6 +205,109 @@
         </w:trPr>
         <w:tc>
           <w:tcPr>
+            <w:tcW w:w="3050" w:type="dxa"/>
+          </w:tcPr>
+          <w:p>
+            <w:pPr>
+              <w:jc w:val="center"/>
+            </w:pPr>
+            <w:r>
+              <w:rPr>
+                <w:b w:val="1"/>
+                <w:bCs w:val="1"/>
+              </w:rPr>
+              <w:t xml:space="preserve">Data da Ocorrência:</w:t>
+            </w:r>
+          </w:p>
+        </w:tc>
+        <w:tc>
+          <w:tcPr>
+            <w:tcW w:w="2000" w:type="dxa"/>
+          </w:tcPr>
+          <w:p>
+            <w:pPr>
+              <w:jc w:val="center"/>
+            </w:pPr>
+            <w:r>
+              <w:rPr/>
+              <w:t xml:space="preserve">29/01/2025</w:t>
+            </w:r>
+          </w:p>
+        </w:tc>
+        <w:tc>
+          <w:tcPr>
+            <w:tcW w:w="1000" w:type="dxa"/>
+          </w:tcPr>
+          <w:p>
+            <w:pPr>
+              <w:jc w:val="center"/>
+            </w:pPr>
+            <w:r>
+              <w:rPr>
+                <w:b w:val="1"/>
+                <w:bCs w:val="1"/>
+              </w:rPr>
+              <w:t xml:space="preserve">Local:</w:t>
+            </w:r>
+          </w:p>
+        </w:tc>
+        <w:tc>
+          <w:tcPr>
+            <w:tcW w:w="3050" w:type="dxa"/>
+          </w:tcPr>
+          <w:p>
+            <w:pPr>
+              <w:jc w:val="center"/>
+            </w:pPr>
+            <w:r>
+              <w:rPr/>
+              <w:t xml:space="preserve">ADRIANÓPOLIS</w:t>
+            </w:r>
+          </w:p>
+        </w:tc>
+      </w:tr>
+      <w:tr>
+        <w:trPr>
+          <w:trHeight w:val="50" w:hRule="atLeast"/>
+        </w:trPr>
+        <w:tc>
+          <w:tcPr>
+            <w:tcW w:w="1000" w:type="dxa"/>
+          </w:tcPr>
+          <w:p>
+            <w:pPr>
+              <w:jc w:val="center"/>
+            </w:pPr>
+            <w:r>
+              <w:rPr>
+                <w:b w:val="1"/>
+                <w:bCs w:val="1"/>
+              </w:rPr>
+              <w:t xml:space="preserve">Nº do IP/APFD:</w:t>
+            </w:r>
+          </w:p>
+        </w:tc>
+        <w:tc>
+          <w:tcPr>
+            <w:tcW w:w="3502" w:type="dxa"/>
+          </w:tcPr>
+          <w:p>
+            <w:pPr>
+              <w:jc w:val="center"/>
+            </w:pPr>
+            <w:r>
+              <w:rPr/>
+              <w:t xml:space="preserve">54654</w:t>
+            </w:r>
+          </w:p>
+        </w:tc>
+      </w:tr>
+      <w:tr>
+        <w:trPr>
+          <w:trHeight w:val="50" w:hRule="atLeast"/>
+        </w:trPr>
+        <w:tc>
+          <w:tcPr>
             <w:tcW w:w="3052" w:type="dxa"/>
           </w:tcPr>
           <w:p>
@@ -216,7 +319,7 @@
                 <w:b w:val="1"/>
                 <w:bCs w:val="1"/>
               </w:rPr>
-              <w:t xml:space="preserve">Em poder de</w:t>
+              <w:t xml:space="preserve">Unidade Policial:</w:t>
             </w:r>
           </w:p>
         </w:tc>
@@ -230,177 +333,7 @@
             </w:pPr>
             <w:r>
               <w:rPr/>
-              <w:t xml:space="preserve">MATEUS</w:t>
-            </w:r>
-          </w:p>
-        </w:tc>
-      </w:tr>
-      <w:tr>
-        <w:trPr>
-          <w:trHeight w:val="50" w:hRule="atLeast"/>
-        </w:trPr>
-        <w:tc>
-          <w:tcPr>
-            <w:tcW w:w="3050" w:type="dxa"/>
-          </w:tcPr>
-          <w:p>
-            <w:pPr>
-              <w:jc w:val="center"/>
-            </w:pPr>
-            <w:r>
-              <w:rPr>
-                <w:b w:val="1"/>
-                <w:bCs w:val="1"/>
-              </w:rPr>
-              <w:t xml:space="preserve">Data da Ocorrência:</w:t>
-            </w:r>
-          </w:p>
-        </w:tc>
-        <w:tc>
-          <w:tcPr>
-            <w:tcW w:w="2000" w:type="dxa"/>
-          </w:tcPr>
-          <w:p>
-            <w:pPr>
-              <w:jc w:val="center"/>
-            </w:pPr>
-            <w:r>
-              <w:rPr/>
-              <w:t xml:space="preserve">28/01/2025</w:t>
-            </w:r>
-          </w:p>
-        </w:tc>
-        <w:tc>
-          <w:tcPr>
-            <w:tcW w:w="1000" w:type="dxa"/>
-          </w:tcPr>
-          <w:p>
-            <w:pPr>
-              <w:jc w:val="center"/>
-            </w:pPr>
-            <w:r>
-              <w:rPr>
-                <w:b w:val="1"/>
-                <w:bCs w:val="1"/>
-              </w:rPr>
-              <w:t xml:space="preserve">Local:</w:t>
-            </w:r>
-          </w:p>
-        </w:tc>
-        <w:tc>
-          <w:tcPr>
-            <w:tcW w:w="3050" w:type="dxa"/>
-          </w:tcPr>
-          <w:p>
-            <w:pPr>
-              <w:jc w:val="center"/>
-            </w:pPr>
-            <w:r>
-              <w:rPr/>
-              <w:t xml:space="preserve">ABATIÁ</w:t>
-            </w:r>
-          </w:p>
-        </w:tc>
-      </w:tr>
-      <w:tr>
-        <w:trPr>
-          <w:trHeight w:val="50" w:hRule="atLeast"/>
-        </w:trPr>
-        <w:tc>
-          <w:tcPr>
-            <w:tcW w:w="2000" w:type="dxa"/>
-          </w:tcPr>
-          <w:p>
-            <w:pPr>
-              <w:jc w:val="center"/>
-            </w:pPr>
-            <w:r>
-              <w:rPr>
-                <w:b w:val="1"/>
-                <w:bCs w:val="1"/>
-              </w:rPr>
-              <w:t xml:space="preserve">Boletim de Ocorrência:</w:t>
-            </w:r>
-          </w:p>
-        </w:tc>
-        <w:tc>
-          <w:tcPr>
-            <w:tcW w:w="2500" w:type="dxa"/>
-          </w:tcPr>
-          <w:p>
-            <w:pPr>
-              <w:jc w:val="center"/>
-            </w:pPr>
-            <w:r>
-              <w:rPr/>
-              <w:t xml:space="preserve">4564</w:t>
-            </w:r>
-          </w:p>
-        </w:tc>
-        <w:tc>
-          <w:tcPr>
-            <w:tcW w:w="1000" w:type="dxa"/>
-          </w:tcPr>
-          <w:p>
-            <w:pPr>
-              <w:jc w:val="center"/>
-            </w:pPr>
-            <w:r>
-              <w:rPr>
-                <w:b w:val="1"/>
-                <w:bCs w:val="1"/>
-              </w:rPr>
-              <w:t xml:space="preserve">Nº do IP/APFD:</w:t>
-            </w:r>
-          </w:p>
-        </w:tc>
-        <w:tc>
-          <w:tcPr>
-            <w:tcW w:w="3050" w:type="dxa"/>
-          </w:tcPr>
-          <w:p>
-            <w:pPr>
-              <w:jc w:val="center"/>
-            </w:pPr>
-            <w:r>
-              <w:rPr/>
-              <w:t xml:space="preserve">6546</w:t>
-            </w:r>
-          </w:p>
-        </w:tc>
-      </w:tr>
-      <w:tr>
-        <w:trPr>
-          <w:trHeight w:val="50" w:hRule="atLeast"/>
-        </w:trPr>
-        <w:tc>
-          <w:tcPr>
-            <w:tcW w:w="3052" w:type="dxa"/>
-          </w:tcPr>
-          <w:p>
-            <w:pPr>
-              <w:jc w:val="center"/>
-            </w:pPr>
-            <w:r>
-              <w:rPr>
-                <w:b w:val="1"/>
-                <w:bCs w:val="1"/>
-              </w:rPr>
-              <w:t xml:space="preserve">Unidade Policial:</w:t>
-            </w:r>
-          </w:p>
-        </w:tc>
-        <w:tc>
-          <w:tcPr>
-            <w:tcW w:w="3000" w:type="dxa"/>
-          </w:tcPr>
-          <w:p>
-            <w:pPr>
-              <w:jc w:val="center"/>
-            </w:pPr>
-            <w:r>
-              <w:rPr/>
-              <w:t xml:space="preserve">12ª SDP - DELEGACIA</w:t>
+              <w:t xml:space="preserve">BATALHÃO DE POLÍCIA AMBIENTAL - FORÇA VERDE</w:t>
             </w:r>
           </w:p>
         </w:tc>
@@ -641,7 +574,7 @@
             </w:pPr>
             <w:r>
               <w:rPr/>
-              <w:t xml:space="preserve">56546</w:t>
+              <w:t xml:space="preserve">45645</w:t>
             </w:r>
           </w:p>
         </w:tc>
@@ -680,7 +613,7 @@
                 <w:b w:val="1"/>
                 <w:bCs w:val="1"/>
               </w:rPr>
-              <w:t xml:space="preserve">TABELA 3 – TOMADAS FOTOGRÁFICAS DA EMBALAGEM RECEBIDA</w:t>
+              <w:t xml:space="preserve">TABELA 3 – TOMADAS FOTOGRÁFICAS DA EMBALAGEM RECEBIDA 1</w:t>
             </w:r>
           </w:p>
         </w:tc>
@@ -713,7 +646,7 @@
                 <w:b w:val="1"/>
                 <w:bCs w:val="1"/>
               </w:rPr>
-              <w:t xml:space="preserve">Embalagem Frente</w:t>
+              <w:t xml:space="preserve">Frente</w:t>
             </w:r>
           </w:p>
         </w:tc>
@@ -727,7 +660,7 @@
               <w:pict>
                 <v:shape type="#_x0000_t75" style="width:220pt; height:150pt; margin-left:0pt; margin-top:0pt; mso-position-horizontal:left; mso-position-vertical:top; mso-position-horizontal-relative:char; mso-position-vertical-relative:line;">
                   <w10:wrap type="inline"/>
-                  <v:imagedata r:id="rId7" o:title=""/>
+                  <v:imagedata r:id="rId8" o:title=""/>
                 </v:shape>
               </w:pict>
             </w:r>
@@ -741,7 +674,7 @@
                 <w:b w:val="1"/>
                 <w:bCs w:val="1"/>
               </w:rPr>
-              <w:t xml:space="preserve">Embalagem Verso</w:t>
+              <w:t xml:space="preserve">Verso</w:t>
             </w:r>
           </w:p>
         </w:tc>
@@ -776,7 +709,7 @@
           <w:b w:val="1"/>
           <w:bCs w:val="1"/>
         </w:rPr>
-        <w:t xml:space="preserve">3. 1. 1 -DA ARMA AF-A - BOITO 6786 – LACRE DE ENTRADA 56546</w:t>
+        <w:t xml:space="preserve">3. 1. 1 -DA ARMA AF-A - TAURUS PT 917C – LACRE DE ENTRADA 45645</w:t>
       </w:r>
     </w:p>
     <w:p/>
@@ -876,7 +809,7 @@
             </w:pPr>
             <w:r>
               <w:rPr/>
-              <w:t xml:space="preserve">BOITO</w:t>
+              <w:t xml:space="preserve">TAURUS</w:t>
             </w:r>
           </w:p>
         </w:tc>
@@ -926,7 +859,7 @@
             </w:pPr>
             <w:r>
               <w:rPr/>
-              <w:t xml:space="preserve">6786</w:t>
+              <w:t xml:space="preserve">PT 917C</w:t>
             </w:r>
           </w:p>
         </w:tc>
@@ -976,7 +909,7 @@
             </w:pPr>
             <w:r>
               <w:rPr/>
-              <w:t xml:space="preserve">.22 LR</w:t>
+              <w:t xml:space="preserve">9mm Luger</w:t>
             </w:r>
           </w:p>
         </w:tc>
@@ -1131,7 +1064,7 @@
             </w:pPr>
             <w:r>
               <w:rPr/>
-              <w:t xml:space="preserve">REPETIÇÃO</w:t>
+              <w:t xml:space="preserve">SEMI-AUTOMÁTICO</w:t>
             </w:r>
           </w:p>
         </w:tc>
@@ -1181,7 +1114,7 @@
             </w:pPr>
             <w:r>
               <w:rPr/>
-              <w:t xml:space="preserve">5 cm</w:t>
+              <w:t xml:space="preserve">10,9 cm</w:t>
             </w:r>
           </w:p>
         </w:tc>
@@ -1231,7 +1164,7 @@
             </w:pPr>
             <w:r>
               <w:rPr/>
-              <w:t xml:space="preserve">CINCO</w:t>
+              <w:t xml:space="preserve">SEIS</w:t>
             </w:r>
           </w:p>
         </w:tc>
@@ -1381,7 +1314,7 @@
             </w:pPr>
             <w:r>
               <w:rPr/>
-              <w:t xml:space="preserve">CINCO</w:t>
+              <w:t xml:space="preserve">DEZESSETE</w:t>
             </w:r>
           </w:p>
         </w:tc>
@@ -1481,7 +1414,7 @@
             </w:pPr>
             <w:r>
               <w:rPr/>
-              <w:t xml:space="preserve">AÇÃO SIMPLES</w:t>
+              <w:t xml:space="preserve">MOVIMENTO DUPLO ( AÇÃO SIMPLES + DUPLA )</w:t>
             </w:r>
           </w:p>
         </w:tc>
@@ -1536,7 +1469,7 @@
             </w:pPr>
             <w:r>
               <w:rPr/>
-              <w:t xml:space="preserve">CHIFRE</w:t>
+              <w:t xml:space="preserve">MATERIAL SINTÉTICO</w:t>
             </w:r>
           </w:p>
         </w:tc>
@@ -1636,7 +1569,7 @@
             </w:pPr>
             <w:r>
               <w:rPr/>
-              <w:t xml:space="preserve">COMPRIMENTO 5 cm ALTURA 5 cm</w:t>
+              <w:t xml:space="preserve">COMPRIMENTO 20 cm ALTURA 13,8 cm</w:t>
             </w:r>
           </w:p>
         </w:tc>
@@ -1809,7 +1742,7 @@
               <w:pict>
                 <v:shape type="#_x0000_t75" style="width:450pt; height:250pt; margin-left:0pt; margin-top:0pt; mso-position-horizontal:left; mso-position-vertical:top; mso-position-horizontal-relative:char; mso-position-vertical-relative:line;">
                   <w10:wrap type="inline"/>
-                  <v:imagedata r:id="rId7" o:title=""/>
+                  <v:imagedata r:id="rId9" o:title=""/>
                 </v:shape>
               </w:pict>
             </w:r>
@@ -2023,8 +1956,8 @@
       </w:tr>
     </w:tbl>
     <w:sectPr>
-      <w:headerReference w:type="default" r:id="rId8"/>
-      <w:footerReference w:type="default" r:id="rId9"/>
+      <w:headerReference w:type="default" r:id="rId10"/>
+      <w:footerReference w:type="default" r:id="rId11"/>
       <w:pgSz w:orient="portrait" w:w="11905.511811023622" w:h="16837.79527559055"/>
       <w:pgMar w:top="1440" w:right="1133.8582677165352" w:bottom="0" w:left="1700.787401574803" w:header="2437.7952755905512" w:footer="2267.7165354330705" w:gutter="0"/>
       <w:cols w:num="1" w:space="720"/>

</xml_diff>